<commit_message>
Solicitud de cambio terminada
</commit_message>
<xml_diff>
--- a/Desarrollo/SGDS/Gestion/SGDS-RFC02.docx
+++ b/Desarrollo/SGDS/Gestion/SGDS-RFC02.docx
@@ -163,18 +163,6 @@
     <w:p>
       <w:pPr>
         <w:jc w:val="center"/>
-      </w:pPr>
-      <w:r>
-        <w:rPr>
-          <w:sz w:val="32"/>
-          <w:szCs w:val="32"/>
-        </w:rPr>
-        <w:t>Versión 1</w:t>
-      </w:r>
-    </w:p>
-    <w:p>
-      <w:pPr>
-        <w:jc w:val="center"/>
         <w:rPr>
           <w:sz w:val="28"/>
           <w:szCs w:val="28"/>
@@ -339,6 +327,7 @@
           <w:szCs w:val="28"/>
           <w:u w:val="single"/>
         </w:rPr>
+        <w:lastRenderedPageBreak/>
         <w:t>Solicitud de Cambio 0</w:t>
       </w:r>
       <w:r>
@@ -348,7 +337,7 @@
           <w:szCs w:val="28"/>
           <w:u w:val="single"/>
         </w:rPr>
-        <w:t>6</w:t>
+        <w:t>2</w:t>
       </w:r>
     </w:p>
     <w:p>
@@ -414,13 +403,22 @@
               <w:t>0</w:t>
             </w:r>
             <w:r>
-              <w:t>6</w:t>
+              <w:t>2</w:t>
             </w:r>
             <w:r>
               <w:t>-</w:t>
             </w:r>
             <w:r>
-              <w:t>Agregar funcionalidad de cerrar sesión</w:t>
+              <w:t>Agregar</w:t>
+            </w:r>
+            <w:r>
+              <w:t xml:space="preserve"> la</w:t>
+            </w:r>
+            <w:r>
+              <w:t xml:space="preserve"> funciona</w:t>
+            </w:r>
+            <w:r>
+              <w:t>lidad de ver cómo va el estado de la entrega de un beneficio por parte del donante y en la solicitud debe incluir el correo para saber si la solicitud fue enviada.</w:t>
             </w:r>
           </w:p>
         </w:tc>
@@ -507,7 +505,7 @@
               <w:t>1</w:t>
             </w:r>
             <w:r>
-              <w:t>6</w:t>
+              <w:t>7</w:t>
             </w:r>
             <w:r>
               <w:t>/06/2023</w:t>
@@ -545,32 +543,8 @@
             <w:tcW w:w="4247" w:type="dxa"/>
           </w:tcPr>
           <w:p>
-            <w:pPr>
-              <w:tabs>
-                <w:tab w:val="left" w:pos="1815"/>
-              </w:tabs>
-              <w:jc w:val="left"/>
-            </w:pPr>
-            <w:r>
-              <w:t>Jose Quispe (</w:t>
-            </w:r>
-            <w:r>
-              <w:t>UX/UI</w:t>
-            </w:r>
-            <w:r>
-              <w:t xml:space="preserve"> </w:t>
-            </w:r>
-            <w:r>
-              <w:t>D</w:t>
-            </w:r>
-            <w:r>
-              <w:t>esigner</w:t>
-            </w:r>
-            <w:r>
-              <w:t xml:space="preserve"> y Frontend Developer</w:t>
-            </w:r>
-            <w:r>
-              <w:t>)</w:t>
+            <w:r>
+              <w:t>Recomendaciones o consejos de otros donantes de sangre con experiencia.</w:t>
             </w:r>
           </w:p>
         </w:tc>
@@ -610,21 +584,15 @@
                 <w:tab w:val="left" w:pos="1815"/>
               </w:tabs>
               <w:jc w:val="left"/>
+              <w:rPr>
+                <w:lang w:val="en-US"/>
+              </w:rPr>
             </w:pPr>
             <w:r>
-              <w:t>Jose Quispe (UX/UI</w:t>
-            </w:r>
-            <w:r>
-              <w:t xml:space="preserve"> </w:t>
-            </w:r>
-            <w:r>
-              <w:t>D</w:t>
-            </w:r>
-            <w:r>
-              <w:t>esigner</w:t>
-            </w:r>
-            <w:r>
-              <w:t xml:space="preserve"> y Frontend Developer)</w:t>
+              <w:rPr>
+                <w:lang w:val="en-US"/>
+              </w:rPr>
+              <w:t>Max Saavedra</w:t>
             </w:r>
           </w:p>
         </w:tc>
@@ -659,228 +627,14 @@
             <w:tcW w:w="4247" w:type="dxa"/>
           </w:tcPr>
           <w:p>
-            <w:pPr>
-              <w:tabs>
-                <w:tab w:val="left" w:pos="1815"/>
-              </w:tabs>
-              <w:jc w:val="left"/>
-            </w:pPr>
-            <w:r>
-              <w:t xml:space="preserve">Se solicita agregar la </w:t>
-            </w:r>
-            <w:r>
-              <w:t xml:space="preserve">funcionalidad de "Cerrar Sesión", lo cual resulta crucial para brindar a nuestros usuarios la capacidad de finalizar su sesión de manera segura. Esta opción permitirá proteger la privacidad y seguridad de los usuarios, así como cumplir con los estándares de seguridad de la </w:t>
-            </w:r>
-            <w:r>
-              <w:t>empresa</w:t>
+            <w:r>
+              <w:t>El sistema permite a los donantes de sangre realizar solicitudes de donación a hospitales. Se agrega la funcionalidad de ver el estado de entrega del beneficio y confirmar si la solicitud ha sido enviada</w:t>
+            </w:r>
+            <w:r>
+              <w:t xml:space="preserve"> a través de un correo electrónico</w:t>
             </w:r>
             <w:r>
               <w:t>.</w:t>
-            </w:r>
-          </w:p>
-          <w:p>
-            <w:pPr>
-              <w:tabs>
-                <w:tab w:val="left" w:pos="1815"/>
-              </w:tabs>
-              <w:jc w:val="left"/>
-              <w:rPr>
-                <w:b/>
-                <w:bCs/>
-              </w:rPr>
-            </w:pPr>
-            <w:r>
-              <w:rPr>
-                <w:b/>
-                <w:bCs/>
-              </w:rPr>
-              <w:t>Ítems de la Configuración Por Cambiar</w:t>
-            </w:r>
-            <w:r>
-              <w:rPr>
-                <w:b/>
-                <w:bCs/>
-              </w:rPr>
-              <w:t>:</w:t>
-            </w:r>
-          </w:p>
-          <w:p>
-            <w:pPr>
-              <w:pStyle w:val="Prrafodelista"/>
-              <w:numPr>
-                <w:ilvl w:val="0"/>
-                <w:numId w:val="1"/>
-              </w:numPr>
-              <w:tabs>
-                <w:tab w:val="left" w:pos="1815"/>
-              </w:tabs>
-              <w:jc w:val="left"/>
-            </w:pPr>
-            <w:r>
-              <w:t>Implementación y Verificación de Requisito 0</w:t>
-            </w:r>
-            <w:r>
-              <w:t>8</w:t>
-            </w:r>
-          </w:p>
-          <w:p>
-            <w:pPr>
-              <w:pStyle w:val="Prrafodelista"/>
-              <w:numPr>
-                <w:ilvl w:val="0"/>
-                <w:numId w:val="1"/>
-              </w:numPr>
-              <w:tabs>
-                <w:tab w:val="left" w:pos="1815"/>
-              </w:tabs>
-              <w:jc w:val="left"/>
-              <w:rPr>
-                <w:b/>
-                <w:bCs/>
-              </w:rPr>
-            </w:pPr>
-            <w:r>
-              <w:t>Implementación y Verificación de la Interfaz Web</w:t>
-            </w:r>
-          </w:p>
-          <w:p>
-            <w:pPr>
-              <w:tabs>
-                <w:tab w:val="left" w:pos="1815"/>
-              </w:tabs>
-              <w:ind w:left="360"/>
-              <w:jc w:val="left"/>
-              <w:rPr>
-                <w:b/>
-                <w:bCs/>
-              </w:rPr>
-            </w:pPr>
-          </w:p>
-          <w:p>
-            <w:pPr>
-              <w:tabs>
-                <w:tab w:val="left" w:pos="1815"/>
-              </w:tabs>
-              <w:jc w:val="left"/>
-              <w:rPr>
-                <w:b/>
-                <w:bCs/>
-              </w:rPr>
-            </w:pPr>
-            <w:r>
-              <w:rPr>
-                <w:b/>
-                <w:bCs/>
-              </w:rPr>
-              <w:lastRenderedPageBreak/>
-              <w:t>Recursos Necesarios:</w:t>
-            </w:r>
-          </w:p>
-          <w:p>
-            <w:pPr>
-              <w:tabs>
-                <w:tab w:val="left" w:pos="1815"/>
-              </w:tabs>
-              <w:jc w:val="left"/>
-            </w:pPr>
-            <w:r>
-              <w:t xml:space="preserve">Para llevar a cabo este cambio, se requerirá la participación y colaboración </w:t>
-            </w:r>
-            <w:r>
-              <w:t>del desarrollador f</w:t>
-            </w:r>
-            <w:r>
-              <w:t>ro</w:t>
-            </w:r>
-            <w:r>
-              <w:t>ntend</w:t>
-            </w:r>
-            <w:r>
-              <w:t xml:space="preserve">, </w:t>
-            </w:r>
-            <w:r>
-              <w:t>Jose Quispe.</w:t>
-            </w:r>
-            <w:r>
-              <w:t xml:space="preserve"> </w:t>
-            </w:r>
-            <w:r>
-              <w:t>A</w:t>
-            </w:r>
-            <w:r>
-              <w:t xml:space="preserve">demás, </w:t>
-            </w:r>
-            <w:r>
-              <w:t>se podría</w:t>
-            </w:r>
-            <w:r>
-              <w:t xml:space="preserve"> requerir acceso a los servidores de prueba y producción, así como a las bases de datos pertinentes para realizar las adecuaciones necesarias.</w:t>
-            </w:r>
-          </w:p>
-          <w:p>
-            <w:pPr>
-              <w:tabs>
-                <w:tab w:val="left" w:pos="1815"/>
-              </w:tabs>
-              <w:jc w:val="left"/>
-              <w:rPr>
-                <w:b/>
-                <w:bCs/>
-              </w:rPr>
-            </w:pPr>
-            <w:r>
-              <w:rPr>
-                <w:b/>
-                <w:bCs/>
-              </w:rPr>
-              <w:t>Tiempo Estimado:</w:t>
-            </w:r>
-          </w:p>
-          <w:p>
-            <w:pPr>
-              <w:tabs>
-                <w:tab w:val="left" w:pos="1815"/>
-              </w:tabs>
-              <w:jc w:val="left"/>
-            </w:pPr>
-            <w:r>
-              <w:t>Se estima que la implementación de este cambio tomará un día, considerando la revisión y modificación de los documentos de especificación, así como la implementación y verificación de los requisitos y la base de datos correspondientes.</w:t>
-            </w:r>
-          </w:p>
-          <w:p>
-            <w:pPr>
-              <w:tabs>
-                <w:tab w:val="left" w:pos="1815"/>
-              </w:tabs>
-              <w:jc w:val="left"/>
-              <w:rPr>
-                <w:b/>
-                <w:bCs/>
-              </w:rPr>
-            </w:pPr>
-            <w:r>
-              <w:rPr>
-                <w:b/>
-                <w:bCs/>
-              </w:rPr>
-              <w:t>Estado de la Solicitud de Cambio:</w:t>
-            </w:r>
-          </w:p>
-          <w:p>
-            <w:pPr>
-              <w:tabs>
-                <w:tab w:val="left" w:pos="1815"/>
-              </w:tabs>
-              <w:jc w:val="left"/>
-            </w:pPr>
-            <w:r>
-              <w:t>La solicitud de cambio se encuentra en estado "</w:t>
-            </w:r>
-            <w:r>
-              <w:t>EN IMPLEMENTACIÓN</w:t>
-            </w:r>
-            <w:r>
-              <w:t>”.</w:t>
             </w:r>
           </w:p>
         </w:tc>
@@ -906,7 +660,6 @@
                 <w:b/>
                 <w:bCs/>
               </w:rPr>
-              <w:lastRenderedPageBreak/>
               <w:t>Justificación:</w:t>
             </w:r>
           </w:p>
@@ -916,29 +669,8 @@
             <w:tcW w:w="4247" w:type="dxa"/>
           </w:tcPr>
           <w:p>
-            <w:pPr>
-              <w:tabs>
-                <w:tab w:val="left" w:pos="1815"/>
-              </w:tabs>
-              <w:jc w:val="left"/>
-            </w:pPr>
-            <w:r>
-              <w:t>El cambio solicitado es necesario debido a la necesidad de b</w:t>
-            </w:r>
-            <w:r>
-              <w:t>rindar a los usuarios la capacidad de cerrar su sesión activa lo cual les permitirá proteger su información personal y evitar el acceso no autorizado. Esto es una práctica recomendada y estándar en la mayoría de las aplicaciones y sistemas, lo cual nos ayudará a cumplir con los requisitos y regulaciones de seguridad aplicables.</w:t>
-            </w:r>
-          </w:p>
-          <w:p>
-            <w:pPr>
-              <w:tabs>
-                <w:tab w:val="left" w:pos="1815"/>
-              </w:tabs>
-              <w:jc w:val="left"/>
-            </w:pPr>
-            <w:r>
-              <w:lastRenderedPageBreak/>
-              <w:t>Por último, al proporcionar a los usuarios un mayor control sobre su privacidad y la posibilidad de cerrar sesión cuando lo deseen, mejoraremos su experiencia general con nuestro producto y fortaleceremos su confianza en nuestra plataforma.</w:t>
+            <w:r>
+              <w:t>Esta funcionalidad es necesaria para proporcionar una mejor experiencia al donante, permitiéndole conocer el estado de su solicitud y la entrega del beneficio.</w:t>
             </w:r>
           </w:p>
         </w:tc>
@@ -983,7 +715,23 @@
           <w:sz w:val="22"/>
           <w:szCs w:val="22"/>
         </w:rPr>
-        <w:t>/ Jefe de proyecto</w:t>
+        <w:t xml:space="preserve">/ </w:t>
+      </w:r>
+      <w:proofErr w:type="gramStart"/>
+      <w:r>
+        <w:rPr>
+          <w:sz w:val="22"/>
+          <w:szCs w:val="22"/>
+        </w:rPr>
+        <w:t>Jefe</w:t>
+      </w:r>
+      <w:proofErr w:type="gramEnd"/>
+      <w:r>
+        <w:rPr>
+          <w:sz w:val="22"/>
+          <w:szCs w:val="22"/>
+        </w:rPr>
+        <w:t xml:space="preserve"> de proyecto</w:t>
       </w:r>
     </w:p>
     <w:p/>
@@ -1055,6 +803,9 @@
     <w:pPr>
       <w:pStyle w:val="Encabezado"/>
       <w:jc w:val="right"/>
+      <w:rPr>
+        <w:lang w:val="en-US"/>
+      </w:rPr>
     </w:pPr>
     <w:r>
       <w:rPr>
@@ -1111,6 +862,9 @@
       </w:drawing>
     </w:r>
     <w:r>
+      <w:rPr>
+        <w:lang w:val="en-US"/>
+      </w:rPr>
       <w:t>QUANTUM ANTS S.A.C.</w:t>
     </w:r>
   </w:p>

</xml_diff>

<commit_message>
Solicitud de cambio 02 modificada
</commit_message>
<xml_diff>
--- a/Desarrollo/SGDS/Gestion/SGDS-RFC02.docx
+++ b/Desarrollo/SGDS/Gestion/SGDS-RFC02.docx
@@ -55,7 +55,7 @@
           <w:sz w:val="44"/>
           <w:szCs w:val="44"/>
         </w:rPr>
-        <w:t>6</w:t>
+        <w:t>2</w:t>
       </w:r>
     </w:p>
     <w:p>
@@ -628,13 +628,27 @@
           </w:tcPr>
           <w:p>
             <w:r>
-              <w:t>El sistema permite a los donantes de sangre realizar solicitudes de donación a hospitales. Se agrega la funcionalidad de ver el estado de entrega del beneficio y confirmar si la solicitud ha sido enviada</w:t>
-            </w:r>
-            <w:r>
-              <w:t xml:space="preserve"> a través de un correo electrónico</w:t>
-            </w:r>
-            <w:r>
-              <w:t>.</w:t>
+              <w:t>El sistema permite a los donantes de sangre realizar solicitudes de donación a hospitales. Se agrega la funcionalidad de ver el estado de entrega del beneficio y confirmar si la solicitud ha sido enviada a través de un correo electrónico.</w:t>
+            </w:r>
+          </w:p>
+          <w:p>
+            <w:r>
+              <w:t>Motivo: El motivo de esta solicitud de cambio es mejorar la experiencia del usuario en el proceso de donación de sangre, brindando mayor visibilidad y transparencia en cuanto al estado de la entrega de beneficios por parte del hospital.</w:t>
+            </w:r>
+          </w:p>
+          <w:p>
+            <w:pPr>
+              <w:rPr>
+                <w:rFonts w:ascii="Segoe UI" w:hAnsi="Segoe UI" w:cs="Segoe UI"/>
+                <w:color w:val="D1D5DB"/>
+              </w:rPr>
+            </w:pPr>
+            <w:r>
+              <w:t xml:space="preserve">Propósito: El propósito de esta solicitud de cambio es incorporar funcionalidades en el sistema de Gestión de Donantes de </w:t>
+            </w:r>
+            <w:r>
+              <w:lastRenderedPageBreak/>
+              <w:t>Sangre (SGDS) que permitan a los usuarios conocer el estado de su solicitud, así como también el seguimiento de la entrega de los beneficios a los que puedan tener derecho. Esto busca brindar una mayor tranquilidad y claridad a los donantes, asegurando que estén informados en todo momento sobre el proceso y los resultados de su donación de sangre.</w:t>
             </w:r>
           </w:p>
         </w:tc>
@@ -660,6 +674,7 @@
                 <w:b/>
                 <w:bCs/>
               </w:rPr>
+              <w:lastRenderedPageBreak/>
               <w:t>Justificación:</w:t>
             </w:r>
           </w:p>
@@ -676,64 +691,6 @@
         </w:tc>
       </w:tr>
     </w:tbl>
-    <w:p>
-      <w:pPr>
-        <w:tabs>
-          <w:tab w:val="left" w:pos="1815"/>
-        </w:tabs>
-        <w:jc w:val="left"/>
-      </w:pPr>
-    </w:p>
-    <w:p>
-      <w:pPr>
-        <w:tabs>
-          <w:tab w:val="left" w:pos="1815"/>
-        </w:tabs>
-        <w:rPr>
-          <w:sz w:val="32"/>
-          <w:szCs w:val="32"/>
-        </w:rPr>
-      </w:pPr>
-    </w:p>
-    <w:p/>
-    <w:p/>
-    <w:p/>
-    <w:p/>
-    <w:p/>
-    <w:p/>
-    <w:p>
-      <w:r>
-        <w:rPr>
-          <w:b/>
-          <w:sz w:val="22"/>
-          <w:szCs w:val="22"/>
-        </w:rPr>
-        <w:t>Saavedra Monterrey Max Bruno</w:t>
-      </w:r>
-      <w:r>
-        <w:rPr>
-          <w:sz w:val="22"/>
-          <w:szCs w:val="22"/>
-        </w:rPr>
-        <w:t xml:space="preserve">/ </w:t>
-      </w:r>
-      <w:proofErr w:type="gramStart"/>
-      <w:r>
-        <w:rPr>
-          <w:sz w:val="22"/>
-          <w:szCs w:val="22"/>
-        </w:rPr>
-        <w:t>Jefe</w:t>
-      </w:r>
-      <w:proofErr w:type="gramEnd"/>
-      <w:r>
-        <w:rPr>
-          <w:sz w:val="22"/>
-          <w:szCs w:val="22"/>
-        </w:rPr>
-        <w:t xml:space="preserve"> de proyecto</w:t>
-      </w:r>
-    </w:p>
     <w:p/>
     <w:sectPr>
       <w:headerReference w:type="default" r:id="rId8"/>
@@ -1520,6 +1477,20 @@
       <w:contextualSpacing/>
     </w:pPr>
   </w:style>
+  <w:style w:type="paragraph" w:styleId="NormalWeb">
+    <w:name w:val="Normal (Web)"/>
+    <w:basedOn w:val="Normal"/>
+    <w:uiPriority w:val="99"/>
+    <w:unhideWhenUsed/>
+    <w:rsid w:val="00BD545A"/>
+    <w:pPr>
+      <w:spacing w:before="100" w:beforeAutospacing="1" w:after="100" w:afterAutospacing="1" w:line="240" w:lineRule="auto"/>
+      <w:jc w:val="left"/>
+    </w:pPr>
+    <w:rPr>
+      <w:lang w:eastAsia="es-PE"/>
+    </w:rPr>
+  </w:style>
 </w:styles>
 </file>
 

</xml_diff>

<commit_message>
Solicitud de Cambio 02 elaborada
</commit_message>
<xml_diff>
--- a/Desarrollo/SGDS/Gestion/SGDS-RFC02.docx
+++ b/Desarrollo/SGDS/Gestion/SGDS-RFC02.docx
@@ -226,14 +226,6 @@
           <w:szCs w:val="36"/>
         </w:rPr>
       </w:pPr>
-      <w:r>
-        <w:rPr>
-          <w:b/>
-          <w:sz w:val="36"/>
-          <w:szCs w:val="36"/>
-        </w:rPr>
-        <w:t>Control de Versiones</w:t>
-      </w:r>
     </w:p>
     <w:p>
       <w:pPr>
@@ -405,21 +397,6 @@
             <w:r>
               <w:t>2</w:t>
             </w:r>
-            <w:r>
-              <w:t>-</w:t>
-            </w:r>
-            <w:r>
-              <w:t>Agregar</w:t>
-            </w:r>
-            <w:r>
-              <w:t xml:space="preserve"> la</w:t>
-            </w:r>
-            <w:r>
-              <w:t xml:space="preserve"> funciona</w:t>
-            </w:r>
-            <w:r>
-              <w:t>lidad de ver cómo va el estado de la entrega de un beneficio por parte del donante y en la solicitud debe incluir el correo para saber si la solicitud fue enviada.</w:t>
-            </w:r>
           </w:p>
         </w:tc>
       </w:tr>
@@ -502,10 +479,7 @@
               <w:jc w:val="left"/>
             </w:pPr>
             <w:r>
-              <w:t>1</w:t>
-            </w:r>
-            <w:r>
-              <w:t>7</w:t>
+              <w:t>20</w:t>
             </w:r>
             <w:r>
               <w:t>/06/2023</w:t>
@@ -544,7 +518,7 @@
           </w:tcPr>
           <w:p>
             <w:r>
-              <w:t>Recomendaciones o consejos de otros donantes de sangre con experiencia.</w:t>
+              <w:t>Mariana Quispe (secretaria del Hospital Nacional Guillermo Almenara Irigoyen)</w:t>
             </w:r>
           </w:p>
         </w:tc>
@@ -584,15 +558,15 @@
                 <w:tab w:val="left" w:pos="1815"/>
               </w:tabs>
               <w:jc w:val="left"/>
-              <w:rPr>
-                <w:lang w:val="en-US"/>
-              </w:rPr>
             </w:pPr>
             <w:r>
-              <w:rPr>
-                <w:lang w:val="en-US"/>
-              </w:rPr>
-              <w:t>Max Saavedra</w:t>
+              <w:t xml:space="preserve">Hernán Ramírez (Gerente </w:t>
+            </w:r>
+            <w:r>
+              <w:t>del Hospital Nacional Guillermo Almenara Irigoyen</w:t>
+            </w:r>
+            <w:r>
+              <w:t>)</w:t>
             </w:r>
           </w:p>
         </w:tc>
@@ -628,27 +602,21 @@
           </w:tcPr>
           <w:p>
             <w:r>
-              <w:t>El sistema permite a los donantes de sangre realizar solicitudes de donación a hospitales. Se agrega la funcionalidad de ver el estado de entrega del beneficio y confirmar si la solicitud ha sido enviada a través de un correo electrónico.</w:t>
+              <w:t>Agregar la funcionalidad de ver el estado de la solicitud enviada por parte de un usuario para solicitar una donación.</w:t>
             </w:r>
           </w:p>
           <w:p>
             <w:r>
-              <w:t>Motivo: El motivo de esta solicitud de cambio es mejorar la experiencia del usuario en el proceso de donación de sangre, brindando mayor visibilidad y transparencia en cuanto al estado de la entrega de beneficios por parte del hospital.</w:t>
+              <w:t>La solicitud consiste en agregar la funcionalidad para que los usuarios registrados en el sistema puedan ver el estado de sus solicitudes de donación. Actualmente, los usuarios no tienen forma de saber si su solicitud ha sido aprobada, rechazada o se encuentra en estado de observación. Con esta mejora, se busca mostrar el estado de las solicitudes en el perfil del usuario, específicamente en la sección de trámites, con el fin de brindar orden y comodidad.</w:t>
             </w:r>
           </w:p>
           <w:p>
-            <w:pPr>
-              <w:rPr>
-                <w:rFonts w:ascii="Segoe UI" w:hAnsi="Segoe UI" w:cs="Segoe UI"/>
-                <w:color w:val="D1D5DB"/>
-              </w:rPr>
-            </w:pPr>
-            <w:r>
-              <w:t xml:space="preserve">Propósito: El propósito de esta solicitud de cambio es incorporar funcionalidades en el sistema de Gestión de Donantes de </w:t>
+            <w:r>
+              <w:t xml:space="preserve">Al acceder a la sección de trámites en su perfil, los usuarios podrán visualizar un historial de las solicitudes que han realizado y enviado. Al seleccionar una </w:t>
             </w:r>
             <w:r>
               <w:lastRenderedPageBreak/>
-              <w:t>Sangre (SGDS) que permitan a los usuarios conocer el estado de su solicitud, así como también el seguimiento de la entrega de los beneficios a los que puedan tener derecho. Esto busca brindar una mayor tranquilidad y claridad a los donantes, asegurando que estén informados en todo momento sobre el proceso y los resultados de su donación de sangre.</w:t>
+              <w:t>solicitud enviada en particular, se mostrará el estado en el que se encuentra dicha solicitud, es decir, si ha sido aprobada, rechazada o se encuentra bajo observación.</w:t>
             </w:r>
           </w:p>
         </w:tc>
@@ -685,7 +653,12 @@
           </w:tcPr>
           <w:p>
             <w:r>
-              <w:t>Esta funcionalidad es necesaria para proporcionar una mejor experiencia al donante, permitiéndole conocer el estado de su solicitud y la entrega del beneficio.</w:t>
+              <w:t>Esta funcionalidad se propone con el objetivo de reducir la cantidad de llamadas telefónicas, correos electrónicos y visitas presenciales al hospital con el fin de consultar el estado de las solicitudes de donación. Al proporcionar a los usuarios la posibilidad de verificar el estado de sus solicitudes de forma rápida y conveniente a través de su perfil en línea, se espera disminuir la carga de trabajo del personal administrativo y mejorar la eficiencia del proceso de gestión de donaciones.</w:t>
+            </w:r>
+          </w:p>
+          <w:p>
+            <w:r>
+              <w:t>Además, al brindar a los usuarios transparencia y visibilidad sobre el estado de sus solicitudes, se fomenta la confianza y la comunicación fluida entre el hospital y los donantes potenciales. Esto puede aumentar la satisfacción del usuario y fortalecer las relaciones con la comunidad, al tiempo que se optimiza el tiempo y los recursos del personal del hospital.</w:t>
             </w:r>
           </w:p>
         </w:tc>

</xml_diff>